<commit_message>
Messbericht fertig gestellt, bereit zur Kontrolle
</commit_message>
<xml_diff>
--- a/Messsung_Harvester_Ausgang_Kondensator/Messprotokoll_26.02.2016.docx
+++ b/Messsung_Harvester_Ausgang_Kondensator/Messprotokoll_26.02.2016.docx
@@ -15,7 +15,23 @@
           <w:b/>
           <w:sz w:val="32"/>
         </w:rPr>
-        <w:t>Versuch 1 Harvester Ausgang Kondensator</w:t>
+        <w:t xml:space="preserve">Versuch 1 </w:t>
+      </w:r>
+      <w:proofErr w:type="spellStart"/>
+      <w:r>
+        <w:rPr>
+          <w:b/>
+          <w:sz w:val="32"/>
+        </w:rPr>
+        <w:t>Harvester</w:t>
+      </w:r>
+      <w:proofErr w:type="spellEnd"/>
+      <w:r>
+        <w:rPr>
+          <w:b/>
+          <w:sz w:val="32"/>
+        </w:rPr>
+        <w:t xml:space="preserve"> Ausgang Kondensator</w:t>
       </w:r>
     </w:p>
     <w:p>
@@ -44,6 +60,46 @@
     </w:p>
     <w:p>
       <w:r>
+        <w:t xml:space="preserve">Es wurde die Rippelspannung am Ausgang der </w:t>
+      </w:r>
+      <w:proofErr w:type="spellStart"/>
+      <w:r>
+        <w:t>Harvesterschaltung</w:t>
+      </w:r>
+      <w:proofErr w:type="spellEnd"/>
+      <w:r>
+        <w:t xml:space="preserve"> vom Aufbau der Machbarkeitsstudie mit verschiedenen Elektrolytkondensatoren ausgemessen. Die Empfehlung von Yves von EM </w:t>
+      </w:r>
+      <w:proofErr w:type="spellStart"/>
+      <w:r>
+        <w:t>Microelectonic</w:t>
+      </w:r>
+      <w:proofErr w:type="spellEnd"/>
+      <w:r>
+        <w:t xml:space="preserve"> besagt, dass die Kapazität am Ausgang der </w:t>
+      </w:r>
+      <w:proofErr w:type="spellStart"/>
+      <w:r>
+        <w:t>Harvesterschaltung</w:t>
+      </w:r>
+      <w:proofErr w:type="spellEnd"/>
+      <w:r>
+        <w:t xml:space="preserve"> möglichst klein gehalten werden soll, da die nachfolgende Energiemanagementschaltung evtl. nicht ordnungsgemäss funktioniert. Die Messung haben ergeben, dass eine Kapazität von 47µF eine Rippelspannung von ca. 40mV</w:t>
+      </w:r>
+      <w:r>
+        <w:rPr>
+          <w:vertAlign w:val="subscript"/>
+        </w:rPr>
+        <w:t>pp</w:t>
+      </w:r>
+      <w:r>
+        <w:t xml:space="preserve"> ergibt, was annehmbar ist. Die Rippelspannung bei kleineren Kapazitäten ist ca. 10mal grösser.</w:t>
+      </w:r>
+      <w:bookmarkStart w:id="0" w:name="_GoBack"/>
+      <w:bookmarkEnd w:id="0"/>
+    </w:p>
+    <w:p>
+      <w:r>
         <w:br w:type="page"/>
       </w:r>
     </w:p>
@@ -58,175 +114,21 @@
     </w:p>
     <w:p>
       <w:r>
-        <w:rPr>
-          <w:noProof/>
-        </w:rPr>
-        <mc:AlternateContent>
-          <mc:Choice Requires="wps">
-            <w:drawing>
-              <wp:anchor distT="45720" distB="45720" distL="114300" distR="114300" simplePos="0" relativeHeight="251666432" behindDoc="0" locked="0" layoutInCell="1" allowOverlap="1" wp14:anchorId="0E2F6C3D" wp14:editId="4C5813EF">
-                <wp:simplePos x="0" y="0"/>
-                <wp:positionH relativeFrom="column">
-                  <wp:posOffset>3533660</wp:posOffset>
-                </wp:positionH>
-                <wp:positionV relativeFrom="paragraph">
-                  <wp:posOffset>597362</wp:posOffset>
-                </wp:positionV>
-                <wp:extent cx="647700" cy="1404620"/>
-                <wp:effectExtent l="0" t="0" r="0" b="0"/>
-                <wp:wrapNone/>
-                <wp:docPr id="217" name="Textfeld 2"/>
-                <wp:cNvGraphicFramePr>
-                  <a:graphicFrameLocks xmlns:a="http://schemas.openxmlformats.org/drawingml/2006/main"/>
-                </wp:cNvGraphicFramePr>
-                <a:graphic xmlns:a="http://schemas.openxmlformats.org/drawingml/2006/main">
-                  <a:graphicData uri="http://schemas.microsoft.com/office/word/2010/wordprocessingShape">
-                    <wps:wsp>
-                      <wps:cNvSpPr txBox="1">
-                        <a:spLocks noChangeArrowheads="1"/>
-                      </wps:cNvSpPr>
-                      <wps:spPr bwMode="auto">
-                        <a:xfrm>
-                          <a:off x="0" y="0"/>
-                          <a:ext cx="647700" cy="1404620"/>
-                        </a:xfrm>
-                        <a:prstGeom prst="rect">
-                          <a:avLst/>
-                        </a:prstGeom>
-                        <a:noFill/>
-                        <a:ln w="9525">
-                          <a:noFill/>
-                          <a:miter lim="800000"/>
-                          <a:headEnd/>
-                          <a:tailEnd/>
-                        </a:ln>
-                      </wps:spPr>
-                      <wps:txbx>
-                        <w:txbxContent>
-                          <w:p>
-                            <w:r>
-                              <w:t>Limiter</w:t>
-                            </w:r>
-                          </w:p>
-                        </w:txbxContent>
-                      </wps:txbx>
-                      <wps:bodyPr rot="0" vert="horz" wrap="square" lIns="91440" tIns="45720" rIns="91440" bIns="45720" anchor="t" anchorCtr="0">
-                        <a:spAutoFit/>
-                      </wps:bodyPr>
-                    </wps:wsp>
-                  </a:graphicData>
-                </a:graphic>
-                <wp14:sizeRelH relativeFrom="margin">
-                  <wp14:pctWidth>0</wp14:pctWidth>
-                </wp14:sizeRelH>
-                <wp14:sizeRelV relativeFrom="margin">
-                  <wp14:pctHeight>20000</wp14:pctHeight>
-                </wp14:sizeRelV>
-              </wp:anchor>
-            </w:drawing>
-          </mc:Choice>
-          <mc:Fallback>
-            <w:pict>
-              <v:shapetype w14:anchorId="0E2F6C3D" id="_x0000_t202" coordsize="21600,21600" o:spt="202" path="m,l,21600r21600,l21600,xe">
-                <v:stroke joinstyle="miter"/>
-                <v:path gradientshapeok="t" o:connecttype="rect"/>
-              </v:shapetype>
-              <v:shape id="Textfeld 2" o:spid="_x0000_s1026" type="#_x0000_t202" style="position:absolute;margin-left:278.25pt;margin-top:47.05pt;width:51pt;height:110.6pt;z-index:251666432;visibility:visible;mso-wrap-style:square;mso-width-percent:0;mso-height-percent:200;mso-wrap-distance-left:9pt;mso-wrap-distance-top:3.6pt;mso-wrap-distance-right:9pt;mso-wrap-distance-bottom:3.6pt;mso-position-horizontal:absolute;mso-position-horizontal-relative:text;mso-position-vertical:absolute;mso-position-vertical-relative:text;mso-width-percent:0;mso-height-percent:200;mso-width-relative:margin;mso-height-relative:margin;v-text-anchor:top" o:gfxdata="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" filled="f" stroked="f">
-                <v:textbox style="mso-fit-shape-to-text:t">
-                  <w:txbxContent>
-                    <w:p>
-                      <w:r>
-                        <w:t>Limiter</w:t>
-                      </w:r>
-                    </w:p>
-                  </w:txbxContent>
-                </v:textbox>
-              </v:shape>
-            </w:pict>
-          </mc:Fallback>
-        </mc:AlternateContent>
-      </w:r>
-      <w:r>
-        <w:t>Messung der Ausgangsspannung der vorhanden Harvesterschaltung mit verschiedenen Elkos. Es soll untersucht werden, wie gross der Rippel bei unterschiedlichen Kapazitäten wird. Ebenfalls soll untersucht werden, ob ohne Limiter die Ausgangsspannung über 2V steigt.</w:t>
+        <w:t xml:space="preserve">Messung der Ausgangsspannung der vorhanden </w:t>
+      </w:r>
+      <w:proofErr w:type="spellStart"/>
+      <w:r>
+        <w:t>Harvesterschaltung</w:t>
+      </w:r>
+      <w:proofErr w:type="spellEnd"/>
+      <w:r>
+        <w:t xml:space="preserve"> mit verschiedenen Elkos. Es soll untersucht werden, wie gross der Rippel bei unterschiedlichen Kapazitäten wird. </w:t>
       </w:r>
     </w:p>
     <w:p>
       <w:pPr>
         <w:pStyle w:val="berschrift2"/>
       </w:pPr>
-      <w:r>
-        <w:rPr>
-          <w:noProof/>
-          <w:lang w:eastAsia="de-CH"/>
-        </w:rPr>
-        <mc:AlternateContent>
-          <mc:Choice Requires="wps">
-            <w:drawing>
-              <wp:anchor distT="0" distB="0" distL="114300" distR="114300" simplePos="0" relativeHeight="251664384" behindDoc="0" locked="0" layoutInCell="1" allowOverlap="1" wp14:anchorId="6119D7FE" wp14:editId="378022B6">
-                <wp:simplePos x="0" y="0"/>
-                <wp:positionH relativeFrom="column">
-                  <wp:posOffset>3384723</wp:posOffset>
-                </wp:positionH>
-                <wp:positionV relativeFrom="paragraph">
-                  <wp:posOffset>190211</wp:posOffset>
-                </wp:positionV>
-                <wp:extent cx="959427" cy="1887682"/>
-                <wp:effectExtent l="0" t="0" r="12700" b="17780"/>
-                <wp:wrapNone/>
-                <wp:docPr id="7" name="Rechteck 7"/>
-                <wp:cNvGraphicFramePr/>
-                <a:graphic xmlns:a="http://schemas.openxmlformats.org/drawingml/2006/main">
-                  <a:graphicData uri="http://schemas.microsoft.com/office/word/2010/wordprocessingShape">
-                    <wps:wsp>
-                      <wps:cNvSpPr/>
-                      <wps:spPr>
-                        <a:xfrm>
-                          <a:off x="0" y="0"/>
-                          <a:ext cx="959427" cy="1887682"/>
-                        </a:xfrm>
-                        <a:prstGeom prst="rect">
-                          <a:avLst/>
-                        </a:prstGeom>
-                        <a:noFill/>
-                        <a:ln>
-                          <a:solidFill>
-                            <a:schemeClr val="tx1"/>
-                          </a:solidFill>
-                        </a:ln>
-                      </wps:spPr>
-                      <wps:style>
-                        <a:lnRef idx="2">
-                          <a:schemeClr val="accent6"/>
-                        </a:lnRef>
-                        <a:fillRef idx="1">
-                          <a:schemeClr val="lt1"/>
-                        </a:fillRef>
-                        <a:effectRef idx="0">
-                          <a:schemeClr val="accent6"/>
-                        </a:effectRef>
-                        <a:fontRef idx="minor">
-                          <a:schemeClr val="dk1"/>
-                        </a:fontRef>
-                      </wps:style>
-                      <wps:bodyPr rot="0" spcFirstLastPara="0" vertOverflow="overflow" horzOverflow="overflow" vert="horz" wrap="square" lIns="91440" tIns="45720" rIns="91440" bIns="45720" numCol="1" spcCol="0" rtlCol="0" fromWordArt="0" anchor="ctr" anchorCtr="0" forceAA="0" compatLnSpc="1">
-                        <a:prstTxWarp prst="textNoShape">
-                          <a:avLst/>
-                        </a:prstTxWarp>
-                        <a:noAutofit/>
-                      </wps:bodyPr>
-                    </wps:wsp>
-                  </a:graphicData>
-                </a:graphic>
-              </wp:anchor>
-            </w:drawing>
-          </mc:Choice>
-          <mc:Fallback>
-            <w:pict>
-              <v:rect w14:anchorId="69816732" id="Rechteck 7" o:spid="_x0000_s1026" style="position:absolute;margin-left:266.5pt;margin-top:15pt;width:75.55pt;height:148.65pt;z-index:251664384;visibility:visible;mso-wrap-style:square;mso-wrap-distance-left:9pt;mso-wrap-distance-top:0;mso-wrap-distance-right:9pt;mso-wrap-distance-bottom:0;mso-position-horizontal:absolute;mso-position-horizontal-relative:text;mso-position-vertical:absolute;mso-position-vertical-relative:text;v-text-anchor:middle" o:gfxdata="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" filled="f" strokecolor="black [3213]" strokeweight="1pt"/>
-            </w:pict>
-          </mc:Fallback>
-        </mc:AlternateContent>
-      </w:r>
       <w:r>
         <w:t>2 Messschaltung/Messverfahren</w:t>
       </w:r>
@@ -725,18 +627,6 @@
     </w:p>
     <w:p>
       <w:pPr>
-        <w:pStyle w:val="Listenabsatz"/>
-        <w:numPr>
-          <w:ilvl w:val="0"/>
-          <w:numId w:val="3"/>
-        </w:numPr>
-      </w:pPr>
-      <w:r>
-        <w:t>Die Messung mit dem 10µF Elko wird mit und ohne Limiter durchgeführt.</w:t>
-      </w:r>
-    </w:p>
-    <w:p>
-      <w:pPr>
         <w:pStyle w:val="berschrift3"/>
       </w:pPr>
       <w:r>
@@ -745,19 +635,25 @@
     </w:p>
     <w:p>
       <w:r>
-        <w:t xml:space="preserve">Zuerst wird der Messaufbau mit dem 10µF Elko und mit Limiter ausgemessen, da die Leiterplatte momentan mit diesen Bauteilen bestückt ist. </w:t>
-      </w:r>
-      <w:r>
-        <w:t xml:space="preserve">Anschliessend wird der Limiter entfernt und eine weitere Messung durchgeführt, nach der Messung wird der Limiter </w:t>
-      </w:r>
-      <w:r>
-        <w:t>wiedereingesetzt</w:t>
+        <w:t>Zuerst wird der Messaufbau mit dem 10µF Elko ausgemessen, da die Leiterplatte momentan mit diese</w:t>
+      </w:r>
+      <w:r>
+        <w:t>m Bauteil</w:t>
+      </w:r>
+      <w:r>
+        <w:t xml:space="preserve"> bestückt ist</w:t>
       </w:r>
       <w:r>
         <w:t xml:space="preserve">. </w:t>
       </w:r>
       <w:r>
-        <w:t>Für die Messung wird das Fahrrad auf ca. 10-15km/h beschleunigt. Die genaue Geschwindigkeit kann anhand der Pulse der Messung bestimmt werden, bei den nachfolgenden Messung wird versucht die Geschwindigkeit so gut wie möglich bei zu behalten.</w:t>
+        <w:t xml:space="preserve">Für die Messung wird das Fahrrad auf ca. </w:t>
+      </w:r>
+      <w:r>
+        <w:t>5</w:t>
+      </w:r>
+      <w:r>
+        <w:t>km/h beschleunigt. Die genaue Geschwindigkeit kann anhand der Pulse der Messung bestimmt werden, bei den nachfolgenden Messung wird versucht die Geschwindigkeit so gut wie möglich bei zu behalten.</w:t>
       </w:r>
     </w:p>
     <w:p>
@@ -769,19 +665,16 @@
       </w:r>
     </w:p>
     <w:p>
-      <w:pPr>
-        <w:keepNext/>
-      </w:pPr>
       <w:r>
         <w:rPr>
           <w:noProof/>
           <w:lang w:eastAsia="de-CH"/>
         </w:rPr>
         <w:drawing>
-          <wp:inline distT="0" distB="0" distL="0" distR="0" wp14:anchorId="5E34B153" wp14:editId="268397E4">
+          <wp:inline distT="0" distB="0" distL="0" distR="0">
             <wp:extent cx="4572000" cy="2228850"/>
             <wp:effectExtent l="0" t="0" r="0" b="0"/>
-            <wp:docPr id="11" name="Grafik 11"/>
+            <wp:docPr id="13" name="Grafik 13"/>
             <wp:cNvGraphicFramePr>
               <a:graphicFrameLocks xmlns:a="http://schemas.openxmlformats.org/drawingml/2006/main" noChangeAspect="1"/>
             </wp:cNvGraphicFramePr>
@@ -789,7 +682,7 @@
               <a:graphicData uri="http://schemas.openxmlformats.org/drawingml/2006/picture">
                 <pic:pic xmlns:pic="http://schemas.openxmlformats.org/drawingml/2006/picture">
                   <pic:nvPicPr>
-                    <pic:cNvPr id="11" name="10uF_ohne_Limiter_DC.PNG"/>
+                    <pic:cNvPr id="13" name="10uF_mit_Limiter_AC.PNG"/>
                     <pic:cNvPicPr/>
                   </pic:nvPicPr>
                   <pic:blipFill>
@@ -827,16 +720,43 @@
       <w:r>
         <w:t xml:space="preserve">Abbildung </w:t>
       </w:r>
-      <w:fldSimple w:instr=" SEQ Abbildung \* ARABIC ">
-        <w:r>
-          <w:rPr>
-            <w:noProof/>
-          </w:rPr>
-          <w:t>1</w:t>
-        </w:r>
-      </w:fldSimple>
-      <w:r>
-        <w:t>: Messung mit 10µF Elko und ohne Limiter</w:t>
+      <w:r>
+        <w:fldChar w:fldCharType="begin"/>
+      </w:r>
+      <w:r>
+        <w:instrText xml:space="preserve"> SEQ Abbildung \* ARABIC </w:instrText>
+      </w:r>
+      <w:r>
+        <w:fldChar w:fldCharType="separate"/>
+      </w:r>
+      <w:r>
+        <w:rPr>
+          <w:noProof/>
+        </w:rPr>
+        <w:t>1</w:t>
+      </w:r>
+      <w:r>
+        <w:rPr>
+          <w:noProof/>
+        </w:rPr>
+        <w:fldChar w:fldCharType="end"/>
+      </w:r>
+      <w:r>
+        <w:t>: Messung mit 10µF Elko</w:t>
+      </w:r>
+    </w:p>
+    <w:p>
+      <w:r>
+        <w:t>Der Rippel mit einem 10µF Elko beträgt ca. 500mV</w:t>
+      </w:r>
+      <w:r>
+        <w:rPr>
+          <w:vertAlign w:val="subscript"/>
+        </w:rPr>
+        <w:t>pp</w:t>
+      </w:r>
+      <w:r>
+        <w:t>.</w:t>
       </w:r>
     </w:p>
     <w:p>
@@ -850,10 +770,10 @@
         </w:rPr>
         <w:lastRenderedPageBreak/>
         <w:drawing>
-          <wp:inline distT="0" distB="0" distL="0" distR="0" wp14:anchorId="39A0C5FA" wp14:editId="67D7CC14">
+          <wp:inline distT="0" distB="0" distL="0" distR="0" wp14:anchorId="06B0D5CC" wp14:editId="4906A4C9">
             <wp:extent cx="4572000" cy="2228850"/>
             <wp:effectExtent l="0" t="0" r="0" b="0"/>
-            <wp:docPr id="12" name="Grafik 12"/>
+            <wp:docPr id="8" name="Grafik 8"/>
             <wp:cNvGraphicFramePr>
               <a:graphicFrameLocks xmlns:a="http://schemas.openxmlformats.org/drawingml/2006/main" noChangeAspect="1"/>
             </wp:cNvGraphicFramePr>
@@ -861,7 +781,7 @@
               <a:graphicData uri="http://schemas.openxmlformats.org/drawingml/2006/picture">
                 <pic:pic xmlns:pic="http://schemas.openxmlformats.org/drawingml/2006/picture">
                   <pic:nvPicPr>
-                    <pic:cNvPr id="12" name="10uF_mit_Limiter_DC.PNG"/>
+                    <pic:cNvPr id="8" name="47uF_mit_Limiter_AC.PNG"/>
                     <pic:cNvPicPr/>
                   </pic:nvPicPr>
                   <pic:blipFill>
@@ -899,16 +819,46 @@
       <w:r>
         <w:t xml:space="preserve">Abbildung </w:t>
       </w:r>
-      <w:fldSimple w:instr=" SEQ Abbildung \* ARABIC ">
-        <w:r>
-          <w:rPr>
-            <w:noProof/>
-          </w:rPr>
-          <w:t>2</w:t>
-        </w:r>
-      </w:fldSimple>
-      <w:r>
-        <w:t>: Messung mit 10µF Elko und Limiter</w:t>
+      <w:r>
+        <w:fldChar w:fldCharType="begin"/>
+      </w:r>
+      <w:r>
+        <w:instrText xml:space="preserve"> SEQ Abbildung \* ARABIC </w:instrText>
+      </w:r>
+      <w:r>
+        <w:fldChar w:fldCharType="separate"/>
+      </w:r>
+      <w:r>
+        <w:rPr>
+          <w:noProof/>
+        </w:rPr>
+        <w:t>3</w:t>
+      </w:r>
+      <w:r>
+        <w:rPr>
+          <w:noProof/>
+        </w:rPr>
+        <w:fldChar w:fldCharType="end"/>
+      </w:r>
+      <w:r>
+        <w:t>:M</w:t>
+      </w:r>
+      <w:r>
+        <w:t>essung mit 47µF Elko</w:t>
+      </w:r>
+    </w:p>
+    <w:p>
+      <w:r>
+        <w:t>Der Rippel bei einem 47µF Elko beträgt ca. 40mV</w:t>
+      </w:r>
+      <w:r>
+        <w:rPr>
+          <w:vertAlign w:val="subscript"/>
+        </w:rPr>
+        <w:t>pp</w:t>
+      </w:r>
+      <w:r>
+        <w:t>.</w:t>
       </w:r>
     </w:p>
     <w:p>
@@ -921,10 +871,10 @@
           <w:lang w:eastAsia="de-CH"/>
         </w:rPr>
         <w:drawing>
-          <wp:inline distT="0" distB="0" distL="0" distR="0" wp14:anchorId="06B0D5CC" wp14:editId="4906A4C9">
+          <wp:inline distT="0" distB="0" distL="0" distR="0" wp14:anchorId="652B38A9" wp14:editId="4629AA9F">
             <wp:extent cx="4572000" cy="2228850"/>
             <wp:effectExtent l="0" t="0" r="0" b="0"/>
-            <wp:docPr id="8" name="Grafik 8"/>
+            <wp:docPr id="9" name="Grafik 9"/>
             <wp:cNvGraphicFramePr>
               <a:graphicFrameLocks xmlns:a="http://schemas.openxmlformats.org/drawingml/2006/main" noChangeAspect="1"/>
             </wp:cNvGraphicFramePr>
@@ -932,7 +882,7 @@
               <a:graphicData uri="http://schemas.openxmlformats.org/drawingml/2006/picture">
                 <pic:pic xmlns:pic="http://schemas.openxmlformats.org/drawingml/2006/picture">
                   <pic:nvPicPr>
-                    <pic:cNvPr id="8" name="47uF_mit_Limiter_AC.PNG"/>
+                    <pic:cNvPr id="9" name="100uF_mit_Limiter_AC.PNG"/>
                     <pic:cNvPicPr/>
                   </pic:nvPicPr>
                   <pic:blipFill>
@@ -970,16 +920,46 @@
       <w:r>
         <w:t xml:space="preserve">Abbildung </w:t>
       </w:r>
-      <w:fldSimple w:instr=" SEQ Abbildung \* ARABIC ">
-        <w:r>
-          <w:rPr>
-            <w:noProof/>
-          </w:rPr>
-          <w:t>3</w:t>
-        </w:r>
-      </w:fldSimple>
-      <w:r>
-        <w:t>:Messung mit 47µF Elko und Limiter</w:t>
+      <w:r>
+        <w:fldChar w:fldCharType="begin"/>
+      </w:r>
+      <w:r>
+        <w:instrText xml:space="preserve"> SEQ Abbildung \* ARABIC </w:instrText>
+      </w:r>
+      <w:r>
+        <w:fldChar w:fldCharType="separate"/>
+      </w:r>
+      <w:r>
+        <w:rPr>
+          <w:noProof/>
+        </w:rPr>
+        <w:t>4</w:t>
+      </w:r>
+      <w:r>
+        <w:rPr>
+          <w:noProof/>
+        </w:rPr>
+        <w:fldChar w:fldCharType="end"/>
+      </w:r>
+      <w:r>
+        <w:t xml:space="preserve">: Messung mit 100µF </w:t>
+      </w:r>
+      <w:r>
+        <w:t>Elko</w:t>
+      </w:r>
+    </w:p>
+    <w:p>
+      <w:r>
+        <w:t>Der Rippel bei einem 100µF Elko beträgt ca. 20mV</w:t>
+      </w:r>
+      <w:r>
+        <w:rPr>
+          <w:vertAlign w:val="subscript"/>
+        </w:rPr>
+        <w:t>pp</w:t>
+      </w:r>
+      <w:r>
+        <w:t>.</w:t>
       </w:r>
     </w:p>
     <w:p>
@@ -992,10 +972,10 @@
           <w:lang w:eastAsia="de-CH"/>
         </w:rPr>
         <w:drawing>
-          <wp:inline distT="0" distB="0" distL="0" distR="0" wp14:anchorId="652B38A9" wp14:editId="4629AA9F">
+          <wp:inline distT="0" distB="0" distL="0" distR="0" wp14:anchorId="6651B723" wp14:editId="67EBA922">
             <wp:extent cx="4572000" cy="2228850"/>
             <wp:effectExtent l="0" t="0" r="0" b="0"/>
-            <wp:docPr id="9" name="Grafik 9"/>
+            <wp:docPr id="10" name="Grafik 10"/>
             <wp:cNvGraphicFramePr>
               <a:graphicFrameLocks xmlns:a="http://schemas.openxmlformats.org/drawingml/2006/main" noChangeAspect="1"/>
             </wp:cNvGraphicFramePr>
@@ -1003,7 +983,7 @@
               <a:graphicData uri="http://schemas.openxmlformats.org/drawingml/2006/picture">
                 <pic:pic xmlns:pic="http://schemas.openxmlformats.org/drawingml/2006/picture">
                   <pic:nvPicPr>
-                    <pic:cNvPr id="9" name="100uF_mit_Limiter_AC.PNG"/>
+                    <pic:cNvPr id="10" name="470uF_mit_Limiter_AC.PNG"/>
                     <pic:cNvPicPr/>
                   </pic:nvPicPr>
                   <pic:blipFill>
@@ -1041,102 +1021,68 @@
       <w:r>
         <w:t xml:space="preserve">Abbildung </w:t>
       </w:r>
-      <w:fldSimple w:instr=" SEQ Abbildung \* ARABIC ">
-        <w:r>
-          <w:rPr>
-            <w:noProof/>
-          </w:rPr>
-          <w:t>4</w:t>
-        </w:r>
-      </w:fldSimple>
-      <w:r>
-        <w:t xml:space="preserve">: Messung mit 100µF </w:t>
-      </w:r>
-      <w:r>
-        <w:t xml:space="preserve">Elko </w:t>
-      </w:r>
-      <w:r>
-        <w:t>und Limiter</w:t>
-      </w:r>
-    </w:p>
-    <w:p>
-      <w:pPr>
-        <w:keepNext/>
-      </w:pPr>
+      <w:r>
+        <w:fldChar w:fldCharType="begin"/>
+      </w:r>
+      <w:r>
+        <w:instrText xml:space="preserve"> SEQ Abbildung \* ARABIC </w:instrText>
+      </w:r>
+      <w:r>
+        <w:fldChar w:fldCharType="separate"/>
+      </w:r>
       <w:r>
         <w:rPr>
           <w:noProof/>
-          <w:lang w:eastAsia="de-CH"/>
-        </w:rPr>
+        </w:rPr>
+        <w:t>5</w:t>
+      </w:r>
+      <w:r>
+        <w:rPr>
+          <w:noProof/>
+        </w:rPr>
+        <w:fldChar w:fldCharType="end"/>
+      </w:r>
+      <w:r>
+        <w:t>: Messung mit 470µF</w:t>
+      </w:r>
+      <w:r>
+        <w:t xml:space="preserve"> Elko</w:t>
+      </w:r>
+    </w:p>
+    <w:p>
+      <w:r>
+        <w:t>Der Rippel bei einem 470µF Elko beträgt ca. 10mV</w:t>
+      </w:r>
+      <w:r>
+        <w:rPr>
+          <w:vertAlign w:val="subscript"/>
+        </w:rPr>
+        <w:t>pp</w:t>
+      </w:r>
+      <w:r>
+        <w:t>.</w:t>
+      </w:r>
+    </w:p>
+    <w:p>
+      <w:pPr>
+        <w:pStyle w:val="berschrift2"/>
+      </w:pPr>
+      <w:r>
         <w:lastRenderedPageBreak/>
-        <w:drawing>
-          <wp:inline distT="0" distB="0" distL="0" distR="0" wp14:anchorId="6651B723" wp14:editId="67EBA922">
-            <wp:extent cx="4572000" cy="2228850"/>
-            <wp:effectExtent l="0" t="0" r="0" b="0"/>
-            <wp:docPr id="10" name="Grafik 10"/>
-            <wp:cNvGraphicFramePr>
-              <a:graphicFrameLocks xmlns:a="http://schemas.openxmlformats.org/drawingml/2006/main" noChangeAspect="1"/>
-            </wp:cNvGraphicFramePr>
-            <a:graphic xmlns:a="http://schemas.openxmlformats.org/drawingml/2006/main">
-              <a:graphicData uri="http://schemas.openxmlformats.org/drawingml/2006/picture">
-                <pic:pic xmlns:pic="http://schemas.openxmlformats.org/drawingml/2006/picture">
-                  <pic:nvPicPr>
-                    <pic:cNvPr id="10" name="470uF_mit_Limiter_AC.PNG"/>
-                    <pic:cNvPicPr/>
-                  </pic:nvPicPr>
-                  <pic:blipFill>
-                    <a:blip r:embed="rId10">
-                      <a:extLst>
-                        <a:ext uri="{28A0092B-C50C-407E-A947-70E740481C1C}">
-                          <a14:useLocalDpi xmlns:a14="http://schemas.microsoft.com/office/drawing/2010/main" val="0"/>
-                        </a:ext>
-                      </a:extLst>
-                    </a:blip>
-                    <a:stretch>
-                      <a:fillRect/>
-                    </a:stretch>
-                  </pic:blipFill>
-                  <pic:spPr>
-                    <a:xfrm>
-                      <a:off x="0" y="0"/>
-                      <a:ext cx="4572000" cy="2228850"/>
-                    </a:xfrm>
-                    <a:prstGeom prst="rect">
-                      <a:avLst/>
-                    </a:prstGeom>
-                  </pic:spPr>
-                </pic:pic>
-              </a:graphicData>
-            </a:graphic>
-          </wp:inline>
-        </w:drawing>
-      </w:r>
-    </w:p>
-    <w:p>
-      <w:pPr>
-        <w:pStyle w:val="Beschriftung"/>
-      </w:pPr>
-      <w:r>
-        <w:t xml:space="preserve">Abbildung </w:t>
-      </w:r>
-      <w:fldSimple w:instr=" SEQ Abbildung \* ARABIC ">
-        <w:r>
-          <w:rPr>
-            <w:noProof/>
-          </w:rPr>
-          <w:t>5</w:t>
-        </w:r>
-      </w:fldSimple>
-      <w:r>
-        <w:t>: Messung mit 470µF</w:t>
-      </w:r>
-      <w:r>
-        <w:t xml:space="preserve"> Elko</w:t>
-      </w:r>
-      <w:bookmarkStart w:id="0" w:name="_GoBack"/>
-      <w:bookmarkEnd w:id="0"/>
-      <w:r>
-        <w:t xml:space="preserve"> und Limiter</w:t>
+        <w:t>4 Schlusswort</w:t>
+      </w:r>
+    </w:p>
+    <w:p>
+      <w:r>
+        <w:t xml:space="preserve">Der Rippel ist bei 10µF am grössten, ab 47µF ist der Rippel annehmbar. Aufgrund der Empfehlung von Yves von EM </w:t>
+      </w:r>
+      <w:proofErr w:type="spellStart"/>
+      <w:r>
+        <w:t>Microelectronic</w:t>
+      </w:r>
+      <w:proofErr w:type="spellEnd"/>
+      <w:r>
+        <w:t>, dass ein Elko mit möglichst kleiner Kapazität eingesetzt werden soll, wird der Elko mit 47µF zukünftig eingesetzt.</w:t>
       </w:r>
     </w:p>
     <w:p>
@@ -1144,19 +1090,126 @@
         <w:pStyle w:val="berschrift2"/>
       </w:pPr>
       <w:r>
-        <w:t>4 Schlusswort</w:t>
-      </w:r>
-    </w:p>
-    <w:p/>
-    <w:p>
-      <w:pPr>
-        <w:pStyle w:val="berschrift2"/>
-      </w:pPr>
-      <w:r>
         <w:t>5 Inventar</w:t>
       </w:r>
     </w:p>
-    <w:p/>
+    <w:p>
+      <w:pPr>
+        <w:pStyle w:val="Listenabsatz"/>
+        <w:numPr>
+          <w:ilvl w:val="0"/>
+          <w:numId w:val="3"/>
+        </w:numPr>
+        <w:tabs>
+          <w:tab w:val="left" w:pos="1276"/>
+        </w:tabs>
+      </w:pPr>
+      <w:r>
+        <w:t>Aufbau aus der Machbarkeitsstudie</w:t>
+      </w:r>
+    </w:p>
+    <w:p>
+      <w:pPr>
+        <w:pStyle w:val="Listenabsatz"/>
+        <w:numPr>
+          <w:ilvl w:val="0"/>
+          <w:numId w:val="3"/>
+        </w:numPr>
+        <w:tabs>
+          <w:tab w:val="left" w:pos="1276"/>
+        </w:tabs>
+      </w:pPr>
+      <w:r>
+        <w:t xml:space="preserve">Elko: </w:t>
+      </w:r>
+      <w:r>
+        <w:tab/>
+        <w:t>10µF 50V</w:t>
+      </w:r>
+    </w:p>
+    <w:p>
+      <w:pPr>
+        <w:pStyle w:val="Listenabsatz"/>
+        <w:numPr>
+          <w:ilvl w:val="0"/>
+          <w:numId w:val="3"/>
+        </w:numPr>
+        <w:tabs>
+          <w:tab w:val="left" w:pos="1276"/>
+        </w:tabs>
+      </w:pPr>
+      <w:r>
+        <w:t xml:space="preserve">Elko: </w:t>
+      </w:r>
+      <w:r>
+        <w:tab/>
+        <w:t>47µF 63V</w:t>
+      </w:r>
+    </w:p>
+    <w:p>
+      <w:pPr>
+        <w:pStyle w:val="Listenabsatz"/>
+        <w:numPr>
+          <w:ilvl w:val="0"/>
+          <w:numId w:val="3"/>
+        </w:numPr>
+        <w:tabs>
+          <w:tab w:val="left" w:pos="1276"/>
+        </w:tabs>
+      </w:pPr>
+      <w:r>
+        <w:t xml:space="preserve">Elko: </w:t>
+      </w:r>
+      <w:r>
+        <w:tab/>
+        <w:t>100µF 63V</w:t>
+      </w:r>
+    </w:p>
+    <w:p>
+      <w:pPr>
+        <w:pStyle w:val="Listenabsatz"/>
+        <w:numPr>
+          <w:ilvl w:val="0"/>
+          <w:numId w:val="3"/>
+        </w:numPr>
+        <w:tabs>
+          <w:tab w:val="left" w:pos="1276"/>
+        </w:tabs>
+      </w:pPr>
+      <w:r>
+        <w:t xml:space="preserve">Elko: </w:t>
+      </w:r>
+      <w:r>
+        <w:tab/>
+        <w:t>470µF 25V</w:t>
+      </w:r>
+    </w:p>
+    <w:p>
+      <w:pPr>
+        <w:pStyle w:val="Listenabsatz"/>
+        <w:numPr>
+          <w:ilvl w:val="0"/>
+          <w:numId w:val="3"/>
+        </w:numPr>
+        <w:tabs>
+          <w:tab w:val="left" w:pos="1276"/>
+        </w:tabs>
+      </w:pPr>
+      <w:r>
+        <w:t xml:space="preserve">KO: </w:t>
+      </w:r>
+      <w:r>
+        <w:tab/>
+      </w:r>
+      <w:proofErr w:type="spellStart"/>
+      <w:r>
+        <w:t>Tektronix</w:t>
+      </w:r>
+      <w:proofErr w:type="spellEnd"/>
+      <w:r>
+        <w:t xml:space="preserve"> MSO 2024; Serie-Nr. C012115</w:t>
+      </w:r>
+    </w:p>
     <w:sectPr>
       <w:pgSz w:w="11906" w:h="16838"/>
       <w:pgMar w:top="1417" w:right="1417" w:bottom="1134" w:left="1417" w:header="708" w:footer="708" w:gutter="0"/>

</xml_diff>